<commit_message>
Registro de vehículo / antes
Se agrego caso de uso, antes del desarrollo del sistema sobre el
registro de el vehiculo
</commit_message>
<xml_diff>
--- a/CDU.docx
+++ b/CDU.docx
@@ -21,8 +21,8 @@
         <w:tblLook w:val="04A0" w:firstRow="1" w:lastRow="0" w:firstColumn="1" w:lastColumn="0" w:noHBand="0" w:noVBand="1"/>
       </w:tblPr>
       <w:tblGrid>
-        <w:gridCol w:w="2825"/>
-        <w:gridCol w:w="5997"/>
+        <w:gridCol w:w="2778"/>
+        <w:gridCol w:w="6044"/>
       </w:tblGrid>
       <w:tr>
         <w:trPr>
@@ -122,6 +122,9 @@
               <w:t>FreSa</w:t>
             </w:r>
             <w:proofErr w:type="spellEnd"/>
+            <w:r>
+              <w:t xml:space="preserve"> IT</w:t>
+            </w:r>
             <w:r>
               <w:t>.</w:t>
             </w:r>
@@ -337,8 +340,9 @@
                 <w:numId w:val="1"/>
               </w:numPr>
             </w:pPr>
-            <w:bookmarkStart w:id="0" w:name="_GoBack"/>
-            <w:bookmarkEnd w:id="0"/>
+            <w:r>
+              <w:t>El cliente se acerca al mesón de atención.</w:t>
+            </w:r>
           </w:p>
           <w:p>
             <w:pPr>
@@ -348,7 +352,10 @@
               </w:numPr>
             </w:pPr>
             <w:r>
-              <w:t>El sistema muestra una caja de texto para introducir el título del mensaje y una zona de mayor tamaño para introducir el cuerpo del mensaje.</w:t>
+              <w:t>El administrador o dueño del taller le pregunta al cliente cual es el problema</w:t>
+            </w:r>
+            <w:r>
+              <w:t>.</w:t>
             </w:r>
           </w:p>
           <w:p>
@@ -359,7 +366,10 @@
               </w:numPr>
             </w:pPr>
             <w:r>
-              <w:t>El actor introduce el título del mensaje y el cuerpo del mismo.</w:t>
+              <w:t>El cliente le dice los datos del vehículo</w:t>
+            </w:r>
+            <w:r>
+              <w:t>.</w:t>
             </w:r>
           </w:p>
           <w:p>
@@ -370,7 +380,10 @@
               </w:numPr>
             </w:pPr>
             <w:r>
-              <w:t>El sistema comprueba la validez de los datos y los almacena.</w:t>
+              <w:t>El dueño del taller anota los datos del vehículo en una hoja</w:t>
+            </w:r>
+            <w:r>
+              <w:t>.</w:t>
             </w:r>
           </w:p>
         </w:tc>
@@ -411,7 +424,7 @@
               </w:numPr>
             </w:pPr>
             <w:r>
-              <w:t>El sistema comprueba la validez de los datos, si los datos no son correctos, se avisa al actor de ello permitiéndole que los corrija</w:t>
+              <w:t>Si el dueño ha atendido anteriormente a ese cliente, busca la hoja en donde se tienen los datos de dicho vehículo.</w:t>
             </w:r>
           </w:p>
         </w:tc>
@@ -447,7 +460,15 @@
             </w:r>
             <w:r>
               <w:br/>
-              <w:t xml:space="preserve">      El mensaje ha sido almacenado en el sistema. </w:t>
+              <w:t>      </w:t>
+            </w:r>
+            <w:r>
+              <w:t>La hoja queda con los datos del vehículo anotados.</w:t>
+            </w:r>
+            <w:bookmarkStart w:id="0" w:name="_GoBack"/>
+            <w:bookmarkEnd w:id="0"/>
+            <w:r>
+              <w:t xml:space="preserve"> </w:t>
             </w:r>
           </w:p>
         </w:tc>

</xml_diff>